<commit_message>
complete review for team 1
</commit_message>
<xml_diff>
--- a/BaoCao/DD/Truoc_Review/[DD] [Nhom2]QuanLiDDHDeNghi.docx
+++ b/BaoCao/DD/Truoc_Review/[DD] [Nhom2]QuanLiDDHDeNghi.docx
@@ -1679,8 +1679,6 @@
           </wp:inline>
         </w:drawing>
       </w:r>
-      <w:bookmarkStart w:id="0" w:name="_GoBack"/>
-      <w:bookmarkEnd w:id="0"/>
     </w:p>
     <w:p>
       <w:pPr>
@@ -1843,8 +1841,9 @@
           <w:ilvl w:val="0"/>
           <w:numId w:val="0"/>
         </w:numPr>
-        <w:ind w:left="1530"/>
-      </w:pPr>
+        <w:ind w:left="-360"/>
+      </w:pPr>
+      <w:bookmarkStart w:id="0" w:name="_GoBack"/>
       <w:r>
         <w:rPr>
           <w:noProof/>
@@ -1899,6 +1898,7 @@
           </wp:inline>
         </w:drawing>
       </w:r>
+      <w:bookmarkEnd w:id="0"/>
     </w:p>
     <w:p>
       <w:pPr>
@@ -7132,7 +7132,7 @@
 </file>
 
 <file path=customXml/itemProps2.xml><?xml version="1.0" encoding="utf-8"?>
-<ds:datastoreItem xmlns:ds="http://schemas.openxmlformats.org/officeDocument/2006/customXml" ds:itemID="{BA1E87E8-7270-4854-A7F1-80B21E1F958A}">
+<ds:datastoreItem xmlns:ds="http://schemas.openxmlformats.org/officeDocument/2006/customXml" ds:itemID="{A5FB28F8-6C5D-44E3-9A39-1D65949018E2}">
   <ds:schemaRefs>
     <ds:schemaRef ds:uri="http://schemas.openxmlformats.org/officeDocument/2006/bibliography"/>
   </ds:schemaRefs>

</xml_diff>